<commit_message>
Updated Timer Screen Docs
</commit_message>
<xml_diff>
--- a/docs/MEMORIA FINAL DEL PROYECTO.docx
+++ b/docs/MEMORIA FINAL DEL PROYECTO.docx
@@ -428,6 +428,7 @@
         <w:rPr>
           <w:sz w:val="40"/>
           <w:szCs w:val="40"/>
+          <w14:ligatures w14:val="none"/>
         </w:rPr>
       </w:r>
       <w:r>
@@ -2018,6 +2019,12 @@
           <w:b/>
           <w:bCs/>
           <w14:ligatures w14:val="none"/>
+        </w:rPr>
+      </w:r>
+      <w:r>
+        <w:rPr>
+          <w:rFonts w:asciiTheme="minorHAnsi" w:hAnsiTheme="minorHAnsi" w:eastAsiaTheme="minorEastAsia" w:cstheme="minorBidi"/>
+          <w:lang w:val="es-ES" w:eastAsia="es-ES"/>
         </w:rPr>
       </w:r>
       <w:r>
@@ -5212,6 +5219,11 @@
           <w:highlight w:val="none"/>
         </w:rPr>
       </w:r>
+      <w:r>
+        <w:rPr>
+          <w:highlight w:val="none"/>
+        </w:rPr>
+      </w:r>
     </w:p>
     <w:p>
       <w:pPr>
@@ -5453,6 +5465,11 @@
           <w:highlight w:val="none"/>
         </w:rPr>
       </w:r>
+      <w:r>
+        <w:rPr>
+          <w:highlight w:val="none"/>
+        </w:rPr>
+      </w:r>
     </w:p>
     <w:p>
       <w:pPr>
@@ -5481,6 +5498,11 @@
       </w:r>
       <w:r>
         <w:t xml:space="preserve">ón en Compose:</w:t>
+      </w:r>
+      <w:r>
+        <w:rPr>
+          <w:highlight w:val="none"/>
+        </w:rPr>
       </w:r>
       <w:r>
         <w:rPr>
@@ -5882,6 +5904,11 @@
           <w:highlight w:val="none"/>
         </w:rPr>
       </w:r>
+      <w:r>
+        <w:rPr>
+          <w:highlight w:val="none"/>
+        </w:rPr>
+      </w:r>
     </w:p>
     <w:p>
       <w:pPr>
@@ -5897,9 +5924,6 @@
       <w:r>
         <w:t xml:space="preserve">ómetro</w:t>
       </w:r>
-      <w:r/>
-      <w:r/>
-      <w:r/>
       <w:r/>
     </w:p>
     <w:p>
@@ -5923,7 +5947,7 @@
           <mc:Choice Requires="wpg">
             <w:drawing>
               <wp:inline xmlns:wp="http://schemas.openxmlformats.org/drawingml/2006/wordprocessingDrawing" distT="0" distB="0" distL="0" distR="0">
-                <wp:extent cx="4466907" cy="4921169"/>
+                <wp:extent cx="3036399" cy="4948650"/>
                 <wp:effectExtent l="0" t="0" r="0" b="0"/>
                 <wp:docPr id="13" name=""/>
                 <wp:cNvGraphicFramePr>
@@ -5933,7 +5957,7 @@
                   <a:graphicData uri="http://schemas.openxmlformats.org/drawingml/2006/picture">
                     <pic:pic xmlns:pic="http://schemas.openxmlformats.org/drawingml/2006/picture">
                       <pic:nvPicPr>
-                        <pic:cNvPr id="1879910826" name=""/>
+                        <pic:cNvPr id="575460370" name=""/>
                         <pic:cNvPicPr>
                           <a:picLocks noChangeAspect="1"/>
                         </pic:cNvPicPr>
@@ -5946,7 +5970,7 @@
                       <pic:spPr bwMode="auto">
                         <a:xfrm flipH="0" flipV="0">
                           <a:off x="0" y="0"/>
-                          <a:ext cx="4466907" cy="4921168"/>
+                          <a:ext cx="3036398" cy="4948650"/>
                         </a:xfrm>
                         <a:prstGeom prst="rect">
                           <a:avLst/>
@@ -5979,7 +6003,7 @@
                 <v:path o:extrusionok="f" gradientshapeok="t" o:connecttype="rect"/>
                 <o:lock v:ext="edit" aspectratio="t"/>
               </v:shapetype>
-              <v:shape id="_x0000_i12" o:spid="_x0000_s12" type="#_x0000_t75" style="width:351.72pt;height:387.49pt;mso-wrap-distance-left:0.00pt;mso-wrap-distance-top:0.00pt;mso-wrap-distance-right:0.00pt;mso-wrap-distance-bottom:0.00pt;z-index:1;" stroked="false">
+              <v:shape id="_x0000_i12" o:spid="_x0000_s12" type="#_x0000_t75" style="width:239.09pt;height:389.66pt;mso-wrap-distance-left:0.00pt;mso-wrap-distance-top:0.00pt;mso-wrap-distance-right:0.00pt;mso-wrap-distance-bottom:0.00pt;z-index:1;" stroked="false">
                 <v:imagedata r:id="rId22" o:title=""/>
                 <o:lock v:ext="edit" rotation="t"/>
               </v:shape>
@@ -5993,12 +6017,19 @@
           <w14:ligatures w14:val="none"/>
         </w:rPr>
       </w:r>
+      <w:r/>
       <w:r>
         <w:rPr>
           <w:highlight w:val="none"/>
           <w14:ligatures w14:val="none"/>
         </w:rPr>
       </w:r>
+      <w:r>
+        <w:rPr>
+          <w:highlight w:val="none"/>
+          <w14:ligatures w14:val="none"/>
+        </w:rPr>
+      </w:r>
     </w:p>
     <w:p>
       <w:pPr>
@@ -6025,16 +6056,7 @@
       <w:r>
         <w:rPr>
           <w:highlight w:val="none"/>
-        </w:rPr>
-      </w:r>
-      <w:r>
-        <w:rPr>
-          <w:highlight w:val="none"/>
-        </w:rPr>
-      </w:r>
-      <w:r>
-        <w:rPr>
-          <w:highlight w:val="none"/>
+          <w14:ligatures w14:val="none"/>
         </w:rPr>
       </w:r>
       <w:r>
@@ -6064,6 +6086,12 @@
           <w:highlight w:val="none"/>
         </w:rPr>
       </w:r>
+      <w:r>
+        <w:rPr>
+          <w:highlight w:val="none"/>
+          <w14:ligatures w14:val="none"/>
+        </w:rPr>
+      </w:r>
     </w:p>
     <w:p>
       <w:pPr>
@@ -6110,6 +6138,12 @@
           <w14:ligatures w14:val="none"/>
         </w:rPr>
       </w:r>
+      <w:r>
+        <w:rPr>
+          <w:highlight w:val="none"/>
+          <w14:ligatures w14:val="none"/>
+        </w:rPr>
+      </w:r>
     </w:p>
     <w:p>
       <w:pPr>
@@ -6217,6 +6251,192 @@
         <w:rPr>
           <w:highlight w:val="none"/>
           <w14:ligatures w14:val="none"/>
+        </w:rPr>
+      </w:r>
+      <w:r>
+        <w:rPr>
+          <w14:ligatures w14:val="none"/>
+        </w:rPr>
+      </w:r>
+    </w:p>
+    <w:p>
+      <w:pPr>
+        <w:pBdr/>
+        <w:spacing/>
+        <w:ind/>
+        <w:rPr>
+          <w14:ligatures w14:val="none"/>
+        </w:rPr>
+      </w:pPr>
+      <w:r>
+        <w:rPr>
+          <w14:ligatures w14:val="none"/>
+        </w:rPr>
+      </w:r>
+      <w:r>
+        <w:rPr>
+          <w14:ligatures w14:val="none"/>
+        </w:rPr>
+      </w:r>
+    </w:p>
+    <w:p>
+      <w:pPr>
+        <w:pBdr/>
+        <w:spacing/>
+        <w:ind/>
+        <w:rPr>
+          <w:highlight w:val="none"/>
+          <w14:ligatures w14:val="none"/>
+        </w:rPr>
+      </w:pPr>
+      <w:r>
+        <w:rPr>
+          <w:highlight w:val="none"/>
+        </w:rPr>
+        <w:t xml:space="preserve">Para cambiar a la vista de escritorio se utiliza una librer</w:t>
+      </w:r>
+      <w:r>
+        <w:rPr>
+          <w:highlight w:val="none"/>
+        </w:rPr>
+        <w:t xml:space="preserve">ía que analiza las dimensiones que tiene la aplicaci</w:t>
+      </w:r>
+      <w:r>
+        <w:rPr>
+          <w:highlight w:val="none"/>
+        </w:rPr>
+        <w:t xml:space="preserve">ón y cambia entre forma de móvil y forma ensanchada de manera din</w:t>
+      </w:r>
+      <w:r>
+        <w:rPr>
+          <w:highlight w:val="none"/>
+        </w:rPr>
+        <w:t xml:space="preserve">ámica.</w:t>
+      </w:r>
+      <w:r>
+        <w:rPr>
+          <w:highlight w:val="none"/>
+        </w:rPr>
+      </w:r>
+      <w:r>
+        <w:rPr>
+          <w:highlight w:val="none"/>
+          <w14:ligatures w14:val="none"/>
+        </w:rPr>
+      </w:r>
+    </w:p>
+    <w:p>
+      <w:pPr>
+        <w:pBdr/>
+        <w:spacing/>
+        <w:ind/>
+        <w:rPr>
+          <w14:ligatures w14:val="none"/>
+        </w:rPr>
+      </w:pPr>
+      <w:r>
+        <w:rPr>
+          <w14:ligatures w14:val="none"/>
+        </w:rPr>
+      </w:r>
+      <w:r>
+        <w:rPr>
+          <w14:ligatures w14:val="none"/>
+        </w:rPr>
+      </w:r>
+    </w:p>
+    <w:p>
+      <w:pPr>
+        <w:pBdr/>
+        <w:spacing/>
+        <w:ind/>
+        <w:rPr>
+          <w:highlight w:val="none"/>
+          <w14:ligatures w14:val="none"/>
+        </w:rPr>
+      </w:pPr>
+      <w:r>
+        <w:rPr>
+          <w:highlight w:val="none"/>
+        </w:rPr>
+      </w:r>
+      <w:r>
+        <mc:AlternateContent>
+          <mc:Choice Requires="wpg">
+            <w:drawing>
+              <wp:inline xmlns:wp="http://schemas.openxmlformats.org/drawingml/2006/wordprocessingDrawing" distT="0" distB="0" distL="0" distR="0">
+                <wp:extent cx="5943600" cy="2734984"/>
+                <wp:effectExtent l="0" t="0" r="0" b="0"/>
+                <wp:docPr id="14" name=""/>
+                <wp:cNvGraphicFramePr>
+                  <a:graphicFrameLocks xmlns:a="http://schemas.openxmlformats.org/drawingml/2006/main" noChangeAspect="1"/>
+                </wp:cNvGraphicFramePr>
+                <a:graphic xmlns:a="http://schemas.openxmlformats.org/drawingml/2006/main">
+                  <a:graphicData uri="http://schemas.openxmlformats.org/drawingml/2006/picture">
+                    <pic:pic xmlns:pic="http://schemas.openxmlformats.org/drawingml/2006/picture">
+                      <pic:nvPicPr>
+                        <pic:cNvPr id="1739057037" name=""/>
+                        <pic:cNvPicPr>
+                          <a:picLocks noChangeAspect="1"/>
+                        </pic:cNvPicPr>
+                        <pic:nvPr/>
+                      </pic:nvPicPr>
+                      <pic:blipFill>
+                        <a:blip r:embed="rId23"/>
+                        <a:stretch/>
+                      </pic:blipFill>
+                      <pic:spPr bwMode="auto">
+                        <a:xfrm>
+                          <a:off x="0" y="0"/>
+                          <a:ext cx="5943599" cy="2734984"/>
+                        </a:xfrm>
+                        <a:prstGeom prst="rect">
+                          <a:avLst/>
+                        </a:prstGeom>
+                      </pic:spPr>
+                    </pic:pic>
+                  </a:graphicData>
+                </a:graphic>
+              </wp:inline>
+            </w:drawing>
+          </mc:Choice>
+          <mc:Fallback>
+            <w:pict>
+              <v:shapetype id="_x0000_t75" coordsize="21600,21600" o:spt="75" o:preferrelative="t" path="m@4@5l@4@11@9@11@9@5xe" filled="f" stroked="f">
+                <v:stroke joinstyle="miter"/>
+                <v:formulas>
+                  <v:f eqn="if lineDrawn pixelLineWidth 0"/>
+                  <v:f eqn="sum @0 1 0"/>
+                  <v:f eqn="sum 0 0 @1"/>
+                  <v:f eqn="prod @2 1 2"/>
+                  <v:f eqn="prod @3 21600 pixelWidth"/>
+                  <v:f eqn="prod @3 21600 pixelHeight"/>
+                  <v:f eqn="sum @0 0 1"/>
+                  <v:f eqn="prod @6 1 2"/>
+                  <v:f eqn="prod @7 21600 pixelWidth"/>
+                  <v:f eqn="sum @8 21600 0"/>
+                  <v:f eqn="prod @7 21600 pixelHeight"/>
+                  <v:f eqn="sum @10 21600 0"/>
+                </v:formulas>
+                <v:path o:extrusionok="f" gradientshapeok="t" o:connecttype="rect"/>
+                <o:lock v:ext="edit" aspectratio="t"/>
+              </v:shapetype>
+              <v:shape id="_x0000_i13" o:spid="_x0000_s13" type="#_x0000_t75" style="width:468.00pt;height:215.35pt;mso-wrap-distance-left:0.00pt;mso-wrap-distance-top:0.00pt;mso-wrap-distance-right:0.00pt;mso-wrap-distance-bottom:0.00pt;z-index:1;" stroked="false">
+                <v:imagedata r:id="rId23" o:title=""/>
+                <o:lock v:ext="edit" rotation="t"/>
+              </v:shape>
+            </w:pict>
+          </mc:Fallback>
+        </mc:AlternateContent>
+      </w:r>
+      <w:r>
+        <w:rPr>
+          <w:highlight w:val="none"/>
+        </w:rPr>
+      </w:r>
+      <w:r>
+        <w:rPr>
+          <w:highlight w:val="none"/>
         </w:rPr>
       </w:r>
     </w:p>
@@ -6241,6 +6461,13 @@
         <w:rPr>
           <w:highlight w:val="none"/>
         </w:rPr>
+        <w:t xml:space="preserve">Figura 2.10 C</w:t>
+      </w:r>
+      <w:r>
+        <w:rPr>
+          <w:highlight w:val="none"/>
+        </w:rPr>
+        <w:t xml:space="preserve">ódigo de cambio de pantalla</w:t>
       </w:r>
       <w:r>
         <w:rPr>
@@ -6770,7 +6997,7 @@
               <wp:inline xmlns:wp="http://schemas.openxmlformats.org/drawingml/2006/wordprocessingDrawing" distT="0" distB="0" distL="0" distR="0">
                 <wp:extent cx="800100" cy="792480"/>
                 <wp:effectExtent l="0" t="0" r="0" b="7620"/>
-                <wp:docPr id="14" name="Imagen 9" descr="MP00640_"/>
+                <wp:docPr id="15" name="Imagen 9" descr="MP00640_"/>
                 <wp:cNvGraphicFramePr>
                   <a:graphicFrameLocks xmlns:a="http://schemas.openxmlformats.org/drawingml/2006/main" noChangeAspect="1"/>
                 </wp:cNvGraphicFramePr>
@@ -6785,7 +7012,7 @@
                         <pic:nvPr/>
                       </pic:nvPicPr>
                       <pic:blipFill>
-                        <a:blip r:embed="rId23"/>
+                        <a:blip r:embed="rId24"/>
                         <a:stretch/>
                       </pic:blipFill>
                       <pic:spPr bwMode="auto">
@@ -6829,8 +7056,8 @@
                 <v:path o:extrusionok="f" gradientshapeok="t" o:connecttype="rect"/>
                 <o:lock v:ext="edit" aspectratio="t"/>
               </v:shapetype>
-              <v:shape id="_x0000_i13" o:spid="_x0000_s13" type="#_x0000_t75" style="width:63.00pt;height:62.40pt;mso-wrap-distance-left:0.00pt;mso-wrap-distance-top:0.00pt;mso-wrap-distance-right:0.00pt;mso-wrap-distance-bottom:0.00pt;z-index:1;" stroked="f">
-                <v:imagedata r:id="rId23" o:title=""/>
+              <v:shape id="_x0000_i14" o:spid="_x0000_s14" type="#_x0000_t75" style="width:63.00pt;height:62.40pt;mso-wrap-distance-left:0.00pt;mso-wrap-distance-top:0.00pt;mso-wrap-distance-right:0.00pt;mso-wrap-distance-bottom:0.00pt;z-index:1;" stroked="f">
+                <v:imagedata r:id="rId24" o:title=""/>
                 <o:lock v:ext="edit" rotation="t"/>
               </v:shape>
             </w:pict>

</xml_diff>

<commit_message>
Added timer desktop screen and settings screen to docs
</commit_message>
<xml_diff>
--- a/docs/MEMORIA FINAL DEL PROYECTO.docx
+++ b/docs/MEMORIA FINAL DEL PROYECTO.docx
@@ -6017,18 +6017,46 @@
           <w14:ligatures w14:val="none"/>
         </w:rPr>
       </w:r>
-      <w:r/>
       <w:r>
         <w:rPr>
           <w:highlight w:val="none"/>
           <w14:ligatures w14:val="none"/>
         </w:rPr>
       </w:r>
-      <w:r>
+    </w:p>
+    <w:p>
+      <w:pPr>
+        <w:pBdr/>
+        <w:spacing/>
+        <w:ind/>
         <w:rPr>
           <w:highlight w:val="none"/>
           <w14:ligatures w14:val="none"/>
         </w:rPr>
+      </w:pPr>
+      <w:r>
+        <w:rPr>
+          <w:highlight w:val="none"/>
+        </w:rPr>
+        <w:t xml:space="preserve">Figura 2.9 Vista de cron</w:t>
+      </w:r>
+      <w:r>
+        <w:rPr>
+          <w:highlight w:val="none"/>
+        </w:rPr>
+        <w:t xml:space="preserve">ómetro</w:t>
+      </w:r>
+      <w:r>
+        <w:rPr>
+          <w:highlight w:val="none"/>
+          <w14:ligatures w14:val="none"/>
+        </w:rPr>
+      </w:r>
+      <w:r>
+        <w:rPr>
+          <w:highlight w:val="none"/>
+          <w14:ligatures w14:val="none"/>
+        </w:rPr>
       </w:r>
     </w:p>
     <w:p>
@@ -6045,13 +6073,6 @@
         <w:rPr>
           <w:highlight w:val="none"/>
         </w:rPr>
-        <w:t xml:space="preserve">Figura 2.9 Vista de cron</w:t>
-      </w:r>
-      <w:r>
-        <w:rPr>
-          <w:highlight w:val="none"/>
-        </w:rPr>
-        <w:t xml:space="preserve">ómetro</w:t>
       </w:r>
       <w:r>
         <w:rPr>
@@ -6078,13 +6099,33 @@
       </w:pPr>
       <w:r>
         <w:rPr>
-          <w:highlight w:val="none"/>
-        </w:rPr>
-      </w:r>
-      <w:r>
-        <w:rPr>
-          <w:highlight w:val="none"/>
-        </w:rPr>
+          <w14:ligatures w14:val="none"/>
+        </w:rPr>
+        <w:t xml:space="preserve">En la parte superior tenemos dos textos que son categor</w:t>
+      </w:r>
+      <w:r>
+        <w:rPr>
+          <w14:ligatures w14:val="none"/>
+        </w:rPr>
+        <w:t xml:space="preserve">ía (izquierda) y subcategor</w:t>
+      </w:r>
+      <w:r>
+        <w:rPr>
+          <w14:ligatures w14:val="none"/>
+        </w:rPr>
+        <w:t xml:space="preserve">ía (derecha), debajo y en verde viene la mezcla, con un bot</w:t>
+      </w:r>
+      <w:r>
+        <w:rPr>
+          <w14:ligatures w14:val="none"/>
+        </w:rPr>
+        <w:t xml:space="preserve">ón m</w:t>
+      </w:r>
+      <w:r>
+        <w:rPr>
+          <w14:ligatures w14:val="none"/>
+        </w:rPr>
+        <w:t xml:space="preserve">ás claro para cambiarla.</w:t>
       </w:r>
       <w:r>
         <w:rPr>
@@ -6092,6 +6133,12 @@
           <w14:ligatures w14:val="none"/>
         </w:rPr>
       </w:r>
+      <w:r>
+        <w:rPr>
+          <w:highlight w:val="none"/>
+          <w14:ligatures w14:val="none"/>
+        </w:rPr>
+      </w:r>
     </w:p>
     <w:p>
       <w:pPr>
@@ -6105,44 +6152,57 @@
       </w:pPr>
       <w:r>
         <w:rPr>
-          <w14:ligatures w14:val="none"/>
-        </w:rPr>
-        <w:t xml:space="preserve">En la parte superior tenemos dos textos que son categor</w:t>
-      </w:r>
-      <w:r>
-        <w:rPr>
-          <w14:ligatures w14:val="none"/>
-        </w:rPr>
-        <w:t xml:space="preserve">ía (izquierda) y subcategor</w:t>
-      </w:r>
-      <w:r>
-        <w:rPr>
-          <w14:ligatures w14:val="none"/>
-        </w:rPr>
-        <w:t xml:space="preserve">ía (derecha), debajo y en verde viene la mezcla, con un bot</w:t>
-      </w:r>
-      <w:r>
-        <w:rPr>
-          <w14:ligatures w14:val="none"/>
-        </w:rPr>
-        <w:t xml:space="preserve">ón m</w:t>
-      </w:r>
-      <w:r>
-        <w:rPr>
-          <w14:ligatures w14:val="none"/>
-        </w:rPr>
-        <w:t xml:space="preserve">ás claro para cambiarla.</w:t>
-      </w:r>
-      <w:r>
-        <w:rPr>
-          <w14:ligatures w14:val="none"/>
-        </w:rPr>
-      </w:r>
-      <w:r>
-        <w:rPr>
           <w:highlight w:val="none"/>
           <w14:ligatures w14:val="none"/>
         </w:rPr>
+        <w:t xml:space="preserve">La parte que pertenece al cron</w:t>
+      </w:r>
+      <w:r>
+        <w:rPr>
+          <w:highlight w:val="none"/>
+          <w14:ligatures w14:val="none"/>
+        </w:rPr>
+        <w:t xml:space="preserve">ómetro es la que m</w:t>
+      </w:r>
+      <w:r>
+        <w:rPr>
+          <w:highlight w:val="none"/>
+          <w14:ligatures w14:val="none"/>
+        </w:rPr>
+        <w:t xml:space="preserve">ás espacio ocupa en el centro de la pantalla, ya que es la que m</w:t>
+      </w:r>
+      <w:r>
+        <w:rPr>
+          <w:highlight w:val="none"/>
+          <w14:ligatures w14:val="none"/>
+        </w:rPr>
+        <w:t xml:space="preserve">ás atenci</w:t>
+      </w:r>
+      <w:r>
+        <w:rPr>
+          <w:highlight w:val="none"/>
+          <w14:ligatures w14:val="none"/>
+        </w:rPr>
+        <w:t xml:space="preserve">ón necesita durante la resoluci</w:t>
+      </w:r>
+      <w:r>
+        <w:rPr>
+          <w:highlight w:val="none"/>
+          <w14:ligatures w14:val="none"/>
+        </w:rPr>
+        <w:t xml:space="preserve">ón de la mezcla.</w:t>
+      </w:r>
+      <w:r>
+        <w:rPr>
+          <w:highlight w:val="none"/>
+          <w14:ligatures w14:val="none"/>
+        </w:rPr>
+      </w:r>
+      <w:r>
+        <w:rPr>
+          <w:highlight w:val="none"/>
+          <w14:ligatures w14:val="none"/>
+        </w:rPr>
       </w:r>
     </w:p>
     <w:p>
@@ -6151,63 +6211,118 @@
         <w:spacing/>
         <w:ind/>
         <w:rPr>
+          <w14:ligatures w14:val="none"/>
+        </w:rPr>
+      </w:pPr>
+      <w:r>
+        <w:rPr>
           <w:highlight w:val="none"/>
           <w14:ligatures w14:val="none"/>
         </w:rPr>
-      </w:pPr>
+        <w:t xml:space="preserve">En la parte inferior tenemos los modificadores para el tiempo de la resoluci</w:t>
+      </w:r>
       <w:r>
         <w:rPr>
           <w:highlight w:val="none"/>
           <w14:ligatures w14:val="none"/>
         </w:rPr>
-        <w:t xml:space="preserve">La parte que pertenece al cron</w:t>
+        <w:t xml:space="preserve">ón y debajo, dividido en dos partes hay, en la izquierda, estad</w:t>
       </w:r>
       <w:r>
         <w:rPr>
           <w:highlight w:val="none"/>
           <w14:ligatures w14:val="none"/>
         </w:rPr>
-        <w:t xml:space="preserve">ómetro es la que m</w:t>
+        <w:t xml:space="preserve">ísticas (ao5 es la media de los </w:t>
       </w:r>
       <w:r>
         <w:rPr>
           <w:highlight w:val="none"/>
           <w14:ligatures w14:val="none"/>
         </w:rPr>
-        <w:t xml:space="preserve">ás espacio ocupa en el centro de la pantalla, ya que es la que m</w:t>
-      </w:r>
-      <w:r>
+        <w:t xml:space="preserve">últimos cinco tiempos quitando el mejor y el peor) y en la derecha, la imagen de la mezcla para comprobar que se ha realizado esta correctamente.</w:t>
+      </w:r>
+      <w:r>
+        <w:rPr>
+          <w14:ligatures w14:val="none"/>
+        </w:rPr>
+      </w:r>
+      <w:r>
+        <w:rPr>
+          <w14:ligatures w14:val="none"/>
+        </w:rPr>
+      </w:r>
+    </w:p>
+    <w:p>
+      <w:pPr>
+        <w:pBdr/>
+        <w:spacing/>
+        <w:ind/>
+        <w:rPr>
+          <w14:ligatures w14:val="none"/>
+        </w:rPr>
+      </w:pPr>
+      <w:r>
+        <w:rPr>
+          <w14:ligatures w14:val="none"/>
+        </w:rPr>
+      </w:r>
+      <w:r>
+        <w:rPr>
+          <w14:ligatures w14:val="none"/>
+        </w:rPr>
+      </w:r>
+      <w:r>
+        <w:rPr>
+          <w14:ligatures w14:val="none"/>
+        </w:rPr>
+      </w:r>
+    </w:p>
+    <w:p>
+      <w:pPr>
+        <w:pBdr/>
+        <w:spacing/>
+        <w:ind/>
         <w:rPr>
           <w:highlight w:val="none"/>
           <w14:ligatures w14:val="none"/>
         </w:rPr>
-        <w:t xml:space="preserve">ás atenci</w:t>
+      </w:pPr>
+      <w:r>
+        <w:rPr>
+          <w:highlight w:val="none"/>
+        </w:rPr>
+        <w:t xml:space="preserve">Para cambiar a la vista de escritorio se utiliza una librer</w:t>
+      </w:r>
+      <w:r>
+        <w:rPr>
+          <w:highlight w:val="none"/>
+        </w:rPr>
+        <w:t xml:space="preserve">ía que analiza las dimensiones que tiene la aplicaci</w:t>
+      </w:r>
+      <w:r>
+        <w:rPr>
+          <w:highlight w:val="none"/>
+        </w:rPr>
+        <w:t xml:space="preserve">ón y cambia entre forma de móvil y forma ensanchada de manera din</w:t>
+      </w:r>
+      <w:r>
+        <w:rPr>
+          <w:highlight w:val="none"/>
+        </w:rPr>
+        <w:t xml:space="preserve">ámica.</w:t>
       </w:r>
       <w:r>
         <w:rPr>
           <w:highlight w:val="none"/>
           <w14:ligatures w14:val="none"/>
         </w:rPr>
-        <w:t xml:space="preserve">ón necesita durante la resoluci</w:t>
       </w:r>
       <w:r>
         <w:rPr>
           <w:highlight w:val="none"/>
           <w14:ligatures w14:val="none"/>
         </w:rPr>
-        <w:t xml:space="preserve">ón de la mezcla.</w:t>
-      </w:r>
-      <w:r>
-        <w:rPr>
-          <w:highlight w:val="none"/>
-          <w14:ligatures w14:val="none"/>
-        </w:rPr>
-      </w:r>
-      <w:r>
-        <w:rPr>
-          <w:highlight w:val="none"/>
-          <w14:ligatures w14:val="none"/>
-        </w:rPr>
       </w:r>
     </w:p>
     <w:p>
@@ -6221,119 +6336,9 @@
       </w:pPr>
       <w:r>
         <w:rPr>
-          <w:highlight w:val="none"/>
           <w14:ligatures w14:val="none"/>
         </w:rPr>
-        <w:t xml:space="preserve">En la parte inferior tenemos los modificadores para el tiempo de la resoluci</w:t>
-      </w:r>
-      <w:r>
-        <w:rPr>
-          <w:highlight w:val="none"/>
-          <w14:ligatures w14:val="none"/>
-        </w:rPr>
-        <w:t xml:space="preserve">ón y debajo, dividido en dos partes hay, en la izquierda, estad</w:t>
-      </w:r>
-      <w:r>
-        <w:rPr>
-          <w:highlight w:val="none"/>
-          <w14:ligatures w14:val="none"/>
-        </w:rPr>
-        <w:t xml:space="preserve">ísticas (ao5 es la media de los </w:t>
-      </w:r>
-      <w:r>
-        <w:rPr>
-          <w:highlight w:val="none"/>
-          <w14:ligatures w14:val="none"/>
-        </w:rPr>
-        <w:t xml:space="preserve">últimos cinco tiempos quitando el mejor y el peor) y en la derecha, la imagen de la mezcla para comprobar que se ha realizado esta correctamente.</w:t>
-      </w:r>
-      <w:r>
-        <w:rPr>
-          <w:highlight w:val="none"/>
-          <w14:ligatures w14:val="none"/>
-        </w:rPr>
-      </w:r>
-      <w:r>
-        <w:rPr>
-          <w14:ligatures w14:val="none"/>
-        </w:rPr>
-      </w:r>
-    </w:p>
-    <w:p>
-      <w:pPr>
-        <w:pBdr/>
-        <w:spacing/>
-        <w:ind/>
-        <w:rPr>
-          <w14:ligatures w14:val="none"/>
-        </w:rPr>
-      </w:pPr>
-      <w:r>
-        <w:rPr>
-          <w14:ligatures w14:val="none"/>
-        </w:rPr>
-      </w:r>
-      <w:r>
-        <w:rPr>
-          <w14:ligatures w14:val="none"/>
-        </w:rPr>
-      </w:r>
-    </w:p>
-    <w:p>
-      <w:pPr>
-        <w:pBdr/>
-        <w:spacing/>
-        <w:ind/>
-        <w:rPr>
-          <w:highlight w:val="none"/>
-          <w14:ligatures w14:val="none"/>
-        </w:rPr>
-      </w:pPr>
-      <w:r>
-        <w:rPr>
-          <w:highlight w:val="none"/>
-        </w:rPr>
-        <w:t xml:space="preserve">Para cambiar a la vista de escritorio se utiliza una librer</w:t>
-      </w:r>
-      <w:r>
-        <w:rPr>
-          <w:highlight w:val="none"/>
-        </w:rPr>
-        <w:t xml:space="preserve">ía que analiza las dimensiones que tiene la aplicaci</w:t>
-      </w:r>
-      <w:r>
-        <w:rPr>
-          <w:highlight w:val="none"/>
-        </w:rPr>
-        <w:t xml:space="preserve">ón y cambia entre forma de móvil y forma ensanchada de manera din</w:t>
-      </w:r>
-      <w:r>
-        <w:rPr>
-          <w:highlight w:val="none"/>
-        </w:rPr>
-        <w:t xml:space="preserve">ámica.</w:t>
-      </w:r>
-      <w:r>
-        <w:rPr>
-          <w:highlight w:val="none"/>
-        </w:rPr>
-      </w:r>
-      <w:r>
-        <w:rPr>
-          <w:highlight w:val="none"/>
-          <w14:ligatures w14:val="none"/>
-        </w:rPr>
-      </w:r>
-    </w:p>
-    <w:p>
-      <w:pPr>
-        <w:pBdr/>
-        <w:spacing/>
-        <w:ind/>
-        <w:rPr>
-          <w14:ligatures w14:val="none"/>
-        </w:rPr>
-      </w:pPr>
+      </w:r>
       <w:r>
         <w:rPr>
           <w14:ligatures w14:val="none"/>
@@ -6437,6 +6442,327 @@
       <w:r>
         <w:rPr>
           <w:highlight w:val="none"/>
+          <w14:ligatures w14:val="none"/>
+        </w:rPr>
+      </w:r>
+    </w:p>
+    <w:p>
+      <w:pPr>
+        <w:pBdr/>
+        <w:spacing/>
+        <w:ind/>
+        <w:rPr>
+          <w:highlight w:val="none"/>
+          <w14:ligatures w14:val="none"/>
+        </w:rPr>
+      </w:pPr>
+      <w:r>
+        <w:rPr>
+          <w:highlight w:val="none"/>
+        </w:rPr>
+        <w:t xml:space="preserve">Figura 2.10 C</w:t>
+      </w:r>
+      <w:r>
+        <w:rPr>
+          <w:highlight w:val="none"/>
+        </w:rPr>
+        <w:t xml:space="preserve">ódigo de cambio de pantalla</w:t>
+      </w:r>
+      <w:r>
+        <w:rPr>
+          <w:highlight w:val="none"/>
+        </w:rPr>
+      </w:r>
+      <w:r>
+        <w:rPr>
+          <w:highlight w:val="none"/>
+          <w14:ligatures w14:val="none"/>
+        </w:rPr>
+      </w:r>
+    </w:p>
+    <w:p>
+      <w:pPr>
+        <w:pBdr/>
+        <w:spacing/>
+        <w:ind/>
+        <w:rPr>
+          <w:highlight w:val="none"/>
+          <w14:ligatures w14:val="none"/>
+        </w:rPr>
+      </w:pPr>
+      <w:r>
+        <w:rPr>
+          <w:highlight w:val="none"/>
+        </w:rPr>
+      </w:r>
+      <w:r>
+        <mc:AlternateContent>
+          <mc:Choice Requires="wpg">
+            <w:drawing>
+              <wp:inline xmlns:wp="http://schemas.openxmlformats.org/drawingml/2006/wordprocessingDrawing" distT="0" distB="0" distL="0" distR="0">
+                <wp:extent cx="5342550" cy="3639612"/>
+                <wp:effectExtent l="0" t="0" r="0" b="0"/>
+                <wp:docPr id="15" name=""/>
+                <wp:cNvGraphicFramePr>
+                  <a:graphicFrameLocks xmlns:a="http://schemas.openxmlformats.org/drawingml/2006/main" noChangeAspect="1"/>
+                </wp:cNvGraphicFramePr>
+                <a:graphic xmlns:a="http://schemas.openxmlformats.org/drawingml/2006/main">
+                  <a:graphicData uri="http://schemas.openxmlformats.org/drawingml/2006/picture">
+                    <pic:pic xmlns:pic="http://schemas.openxmlformats.org/drawingml/2006/picture">
+                      <pic:nvPicPr>
+                        <pic:cNvPr id="1329020647" name=""/>
+                        <pic:cNvPicPr>
+                          <a:picLocks noChangeAspect="1"/>
+                        </pic:cNvPicPr>
+                        <pic:nvPr/>
+                      </pic:nvPicPr>
+                      <pic:blipFill>
+                        <a:blip r:embed="rId24"/>
+                        <a:stretch/>
+                      </pic:blipFill>
+                      <pic:spPr bwMode="auto">
+                        <a:xfrm flipH="0" flipV="0">
+                          <a:off x="0" y="0"/>
+                          <a:ext cx="5342549" cy="3639611"/>
+                        </a:xfrm>
+                        <a:prstGeom prst="rect">
+                          <a:avLst/>
+                        </a:prstGeom>
+                      </pic:spPr>
+                    </pic:pic>
+                  </a:graphicData>
+                </a:graphic>
+              </wp:inline>
+            </w:drawing>
+          </mc:Choice>
+          <mc:Fallback>
+            <w:pict>
+              <v:shapetype id="_x0000_t75" coordsize="21600,21600" o:spt="75" o:preferrelative="t" path="m@4@5l@4@11@9@11@9@5xe" filled="f" stroked="f">
+                <v:stroke joinstyle="miter"/>
+                <v:formulas>
+                  <v:f eqn="if lineDrawn pixelLineWidth 0"/>
+                  <v:f eqn="sum @0 1 0"/>
+                  <v:f eqn="sum 0 0 @1"/>
+                  <v:f eqn="prod @2 1 2"/>
+                  <v:f eqn="prod @3 21600 pixelWidth"/>
+                  <v:f eqn="prod @3 21600 pixelHeight"/>
+                  <v:f eqn="sum @0 0 1"/>
+                  <v:f eqn="prod @6 1 2"/>
+                  <v:f eqn="prod @7 21600 pixelWidth"/>
+                  <v:f eqn="sum @8 21600 0"/>
+                  <v:f eqn="prod @7 21600 pixelHeight"/>
+                  <v:f eqn="sum @10 21600 0"/>
+                </v:formulas>
+                <v:path o:extrusionok="f" gradientshapeok="t" o:connecttype="rect"/>
+                <o:lock v:ext="edit" aspectratio="t"/>
+              </v:shapetype>
+              <v:shape id="_x0000_i14" o:spid="_x0000_s14" type="#_x0000_t75" style="width:420.67pt;height:286.58pt;mso-wrap-distance-left:0.00pt;mso-wrap-distance-top:0.00pt;mso-wrap-distance-right:0.00pt;mso-wrap-distance-bottom:0.00pt;z-index:1;" stroked="false">
+                <v:imagedata r:id="rId24" o:title=""/>
+                <o:lock v:ext="edit" rotation="t"/>
+              </v:shape>
+            </w:pict>
+          </mc:Fallback>
+        </mc:AlternateContent>
+      </w:r>
+      <w:r>
+        <w:rPr>
+          <w:highlight w:val="none"/>
+        </w:rPr>
+      </w:r>
+      <w:r/>
+      <w:r>
+        <w:rPr>
+          <w:highlight w:val="none"/>
+        </w:rPr>
+      </w:r>
+      <w:r>
+        <w:rPr>
+          <w:highlight w:val="none"/>
+        </w:rPr>
+      </w:r>
+    </w:p>
+    <w:p>
+      <w:pPr>
+        <w:pBdr/>
+        <w:spacing/>
+        <w:ind/>
+        <w:rPr>
+          <w14:ligatures w14:val="none"/>
+        </w:rPr>
+      </w:pPr>
+      <w:r>
+        <w:rPr>
+          <w14:ligatures w14:val="none"/>
+        </w:rPr>
+        <w:t xml:space="preserve">Figura 2.11 Vista de cron</w:t>
+      </w:r>
+      <w:r>
+        <w:rPr>
+          <w14:ligatures w14:val="none"/>
+        </w:rPr>
+        <w:t xml:space="preserve">ómetro en modo ensanchado</w:t>
+      </w:r>
+      <w:r>
+        <w:rPr>
+          <w14:ligatures w14:val="none"/>
+        </w:rPr>
+      </w:r>
+      <w:r>
+        <w:rPr>
+          <w14:ligatures w14:val="none"/>
+        </w:rPr>
+      </w:r>
+      <w:r>
+        <w:rPr>
+          <w14:ligatures w14:val="none"/>
+        </w:rPr>
+      </w:r>
+      <w:r>
+        <w:rPr>
+          <w14:ligatures w14:val="none"/>
+        </w:rPr>
+      </w:r>
+    </w:p>
+    <w:p>
+      <w:pPr>
+        <w:pStyle w:val="887"/>
+        <w:pBdr/>
+        <w:spacing/>
+        <w:ind/>
+        <w:rPr>
+          <w14:ligatures w14:val="none"/>
+        </w:rPr>
+      </w:pPr>
+      <w:r>
+        <w:rPr>
+          <w:highlight w:val="none"/>
+        </w:rPr>
+        <w:t xml:space="preserve">Vista de ajustes</w:t>
+      </w:r>
+      <w:r>
+        <w:rPr>
+          <w:highlight w:val="none"/>
+        </w:rPr>
+      </w:r>
+    </w:p>
+    <w:p>
+      <w:pPr>
+        <w:pBdr/>
+        <w:spacing/>
+        <w:ind/>
+        <w:rPr>
+          <w14:ligatures w14:val="none"/>
+        </w:rPr>
+      </w:pPr>
+      <w:r>
+        <w:rPr>
+          <w14:ligatures w14:val="none"/>
+        </w:rPr>
+      </w:r>
+      <w:r>
+        <mc:AlternateContent>
+          <mc:Choice Requires="wpg">
+            <w:drawing>
+              <wp:inline xmlns:wp="http://schemas.openxmlformats.org/drawingml/2006/wordprocessingDrawing" distT="0" distB="0" distL="0" distR="0">
+                <wp:extent cx="2669880" cy="3593800"/>
+                <wp:effectExtent l="0" t="0" r="0" b="0"/>
+                <wp:docPr id="16" name=""/>
+                <wp:cNvGraphicFramePr>
+                  <a:graphicFrameLocks xmlns:a="http://schemas.openxmlformats.org/drawingml/2006/main" noChangeAspect="1"/>
+                </wp:cNvGraphicFramePr>
+                <a:graphic xmlns:a="http://schemas.openxmlformats.org/drawingml/2006/main">
+                  <a:graphicData uri="http://schemas.openxmlformats.org/drawingml/2006/picture">
+                    <pic:pic xmlns:pic="http://schemas.openxmlformats.org/drawingml/2006/picture">
+                      <pic:nvPicPr>
+                        <pic:cNvPr id="2145495049" name=""/>
+                        <pic:cNvPicPr>
+                          <a:picLocks noChangeAspect="1"/>
+                        </pic:cNvPicPr>
+                        <pic:nvPr/>
+                      </pic:nvPicPr>
+                      <pic:blipFill>
+                        <a:blip r:embed="rId25"/>
+                        <a:stretch/>
+                      </pic:blipFill>
+                      <pic:spPr bwMode="auto">
+                        <a:xfrm flipH="0" flipV="0">
+                          <a:off x="0" y="0"/>
+                          <a:ext cx="2669880" cy="3593799"/>
+                        </a:xfrm>
+                        <a:prstGeom prst="rect">
+                          <a:avLst/>
+                        </a:prstGeom>
+                      </pic:spPr>
+                    </pic:pic>
+                  </a:graphicData>
+                </a:graphic>
+              </wp:inline>
+            </w:drawing>
+          </mc:Choice>
+          <mc:Fallback>
+            <w:pict>
+              <v:shapetype id="_x0000_t75" coordsize="21600,21600" o:spt="75" o:preferrelative="t" path="m@4@5l@4@11@9@11@9@5xe" filled="f" stroked="f">
+                <v:stroke joinstyle="miter"/>
+                <v:formulas>
+                  <v:f eqn="if lineDrawn pixelLineWidth 0"/>
+                  <v:f eqn="sum @0 1 0"/>
+                  <v:f eqn="sum 0 0 @1"/>
+                  <v:f eqn="prod @2 1 2"/>
+                  <v:f eqn="prod @3 21600 pixelWidth"/>
+                  <v:f eqn="prod @3 21600 pixelHeight"/>
+                  <v:f eqn="sum @0 0 1"/>
+                  <v:f eqn="prod @6 1 2"/>
+                  <v:f eqn="prod @7 21600 pixelWidth"/>
+                  <v:f eqn="sum @8 21600 0"/>
+                  <v:f eqn="prod @7 21600 pixelHeight"/>
+                  <v:f eqn="sum @10 21600 0"/>
+                </v:formulas>
+                <v:path o:extrusionok="f" gradientshapeok="t" o:connecttype="rect"/>
+                <o:lock v:ext="edit" aspectratio="t"/>
+              </v:shapetype>
+              <v:shape id="_x0000_i15" o:spid="_x0000_s15" type="#_x0000_t75" style="width:210.23pt;height:282.98pt;mso-wrap-distance-left:0.00pt;mso-wrap-distance-top:0.00pt;mso-wrap-distance-right:0.00pt;mso-wrap-distance-bottom:0.00pt;z-index:1;" stroked="false">
+                <v:imagedata r:id="rId25" o:title=""/>
+                <o:lock v:ext="edit" rotation="t"/>
+              </v:shape>
+            </w:pict>
+          </mc:Fallback>
+        </mc:AlternateContent>
+      </w:r>
+      <w:r>
+        <w:rPr>
+          <w14:ligatures w14:val="none"/>
+        </w:rPr>
+      </w:r>
+      <w:r/>
+      <w:r>
+        <w:rPr>
+          <w14:ligatures w14:val="none"/>
+        </w:rPr>
+      </w:r>
+      <w:r/>
+      <w:r>
+        <w:rPr>
+          <w14:ligatures w14:val="none"/>
+        </w:rPr>
+      </w:r>
+      <w:r>
+        <w:rPr>
+          <w14:ligatures w14:val="none"/>
+        </w:rPr>
+      </w:r>
+      <w:r>
+        <w:rPr>
+          <w14:ligatures w14:val="none"/>
+        </w:rPr>
+      </w:r>
+      <w:r>
+        <w:rPr>
+          <w14:ligatures w14:val="none"/>
+        </w:rPr>
+      </w:r>
+      <w:r>
+        <w:rPr>
+          <w14:ligatures w14:val="none"/>
         </w:rPr>
       </w:r>
     </w:p>
@@ -6458,20 +6784,11 @@
         </w:sectPr>
       </w:pPr>
       <w:r>
-        <w:rPr>
-          <w:highlight w:val="none"/>
-        </w:rPr>
-        <w:t xml:space="preserve">Figura 2.10 C</w:t>
-      </w:r>
-      <w:r>
-        <w:rPr>
-          <w:highlight w:val="none"/>
-        </w:rPr>
-        <w:t xml:space="preserve">ódigo de cambio de pantalla</w:t>
-      </w:r>
-      <w:r>
-        <w:rPr>
-          <w:highlight w:val="none"/>
+        <w:t xml:space="preserve">Figura 2.12 Vista de ajustes</w:t>
+      </w:r>
+      <w:r>
+        <w:rPr>
+          <w14:ligatures w14:val="none"/>
         </w:rPr>
       </w:r>
     </w:p>
@@ -6997,7 +7314,7 @@
               <wp:inline xmlns:wp="http://schemas.openxmlformats.org/drawingml/2006/wordprocessingDrawing" distT="0" distB="0" distL="0" distR="0">
                 <wp:extent cx="800100" cy="792480"/>
                 <wp:effectExtent l="0" t="0" r="0" b="7620"/>
-                <wp:docPr id="15" name="Imagen 9" descr="MP00640_"/>
+                <wp:docPr id="17" name="Imagen 9" descr="MP00640_"/>
                 <wp:cNvGraphicFramePr>
                   <a:graphicFrameLocks xmlns:a="http://schemas.openxmlformats.org/drawingml/2006/main" noChangeAspect="1"/>
                 </wp:cNvGraphicFramePr>
@@ -7012,7 +7329,7 @@
                         <pic:nvPr/>
                       </pic:nvPicPr>
                       <pic:blipFill>
-                        <a:blip r:embed="rId24"/>
+                        <a:blip r:embed="rId26"/>
                         <a:stretch/>
                       </pic:blipFill>
                       <pic:spPr bwMode="auto">
@@ -7056,8 +7373,8 @@
                 <v:path o:extrusionok="f" gradientshapeok="t" o:connecttype="rect"/>
                 <o:lock v:ext="edit" aspectratio="t"/>
               </v:shapetype>
-              <v:shape id="_x0000_i14" o:spid="_x0000_s14" type="#_x0000_t75" style="width:63.00pt;height:62.40pt;mso-wrap-distance-left:0.00pt;mso-wrap-distance-top:0.00pt;mso-wrap-distance-right:0.00pt;mso-wrap-distance-bottom:0.00pt;z-index:1;" stroked="f">
-                <v:imagedata r:id="rId24" o:title=""/>
+              <v:shape id="_x0000_i16" o:spid="_x0000_s16" type="#_x0000_t75" style="width:63.00pt;height:62.40pt;mso-wrap-distance-left:0.00pt;mso-wrap-distance-top:0.00pt;mso-wrap-distance-right:0.00pt;mso-wrap-distance-bottom:0.00pt;z-index:1;" stroked="f">
+                <v:imagedata r:id="rId26" o:title=""/>
                 <o:lock v:ext="edit" rotation="t"/>
               </v:shape>
             </w:pict>

</xml_diff>

<commit_message>
Settings screen Docs without images
</commit_message>
<xml_diff>
--- a/docs/MEMORIA FINAL DEL PROYECTO.docx
+++ b/docs/MEMORIA FINAL DEL PROYECTO.docx
@@ -6437,6 +6437,7 @@
       <w:r>
         <w:rPr>
           <w:highlight w:val="none"/>
+          <w14:ligatures w14:val="none"/>
         </w:rPr>
       </w:r>
       <w:r>
@@ -6471,6 +6472,7 @@
       <w:r>
         <w:rPr>
           <w:highlight w:val="none"/>
+          <w14:ligatures w14:val="none"/>
         </w:rPr>
       </w:r>
       <w:r>
@@ -6569,15 +6571,10 @@
           <w:highlight w:val="none"/>
         </w:rPr>
       </w:r>
-      <w:r/>
       <w:r>
         <w:rPr>
           <w:highlight w:val="none"/>
-        </w:rPr>
-      </w:r>
-      <w:r>
-        <w:rPr>
-          <w:highlight w:val="none"/>
+          <w14:ligatures w14:val="none"/>
         </w:rPr>
       </w:r>
     </w:p>
@@ -6612,16 +6609,6 @@
           <w14:ligatures w14:val="none"/>
         </w:rPr>
       </w:r>
-      <w:r>
-        <w:rPr>
-          <w14:ligatures w14:val="none"/>
-        </w:rPr>
-      </w:r>
-      <w:r>
-        <w:rPr>
-          <w14:ligatures w14:val="none"/>
-        </w:rPr>
-      </w:r>
     </w:p>
     <w:p>
       <w:pPr>
@@ -6642,6 +6629,11 @@
       <w:r>
         <w:rPr>
           <w:highlight w:val="none"/>
+        </w:rPr>
+      </w:r>
+      <w:r>
+        <w:rPr>
+          <w14:ligatures w14:val="none"/>
         </w:rPr>
       </w:r>
     </w:p>
@@ -6664,7 +6656,7 @@
           <mc:Choice Requires="wpg">
             <w:drawing>
               <wp:inline xmlns:wp="http://schemas.openxmlformats.org/drawingml/2006/wordprocessingDrawing" distT="0" distB="0" distL="0" distR="0">
-                <wp:extent cx="2669880" cy="3593800"/>
+                <wp:extent cx="5943600" cy="3203972"/>
                 <wp:effectExtent l="0" t="0" r="0" b="0"/>
                 <wp:docPr id="16" name=""/>
                 <wp:cNvGraphicFramePr>
@@ -6674,7 +6666,7 @@
                   <a:graphicData uri="http://schemas.openxmlformats.org/drawingml/2006/picture">
                     <pic:pic xmlns:pic="http://schemas.openxmlformats.org/drawingml/2006/picture">
                       <pic:nvPicPr>
-                        <pic:cNvPr id="2145495049" name=""/>
+                        <pic:cNvPr id="373354627" name=""/>
                         <pic:cNvPicPr>
                           <a:picLocks noChangeAspect="1"/>
                         </pic:cNvPicPr>
@@ -6685,9 +6677,9 @@
                         <a:stretch/>
                       </pic:blipFill>
                       <pic:spPr bwMode="auto">
-                        <a:xfrm flipH="0" flipV="0">
+                        <a:xfrm>
                           <a:off x="0" y="0"/>
-                          <a:ext cx="2669880" cy="3593799"/>
+                          <a:ext cx="5943599" cy="3203971"/>
                         </a:xfrm>
                         <a:prstGeom prst="rect">
                           <a:avLst/>
@@ -6720,7 +6712,7 @@
                 <v:path o:extrusionok="f" gradientshapeok="t" o:connecttype="rect"/>
                 <o:lock v:ext="edit" aspectratio="t"/>
               </v:shapetype>
-              <v:shape id="_x0000_i15" o:spid="_x0000_s15" type="#_x0000_t75" style="width:210.23pt;height:282.98pt;mso-wrap-distance-left:0.00pt;mso-wrap-distance-top:0.00pt;mso-wrap-distance-right:0.00pt;mso-wrap-distance-bottom:0.00pt;z-index:1;" stroked="false">
+              <v:shape id="_x0000_i15" o:spid="_x0000_s15" type="#_x0000_t75" style="width:468.00pt;height:252.28pt;mso-wrap-distance-left:0.00pt;mso-wrap-distance-top:0.00pt;mso-wrap-distance-right:0.00pt;mso-wrap-distance-bottom:0.00pt;z-index:1;" stroked="false">
                 <v:imagedata r:id="rId25" o:title=""/>
                 <o:lock v:ext="edit" rotation="t"/>
               </v:shape>
@@ -6739,27 +6731,6 @@
           <w14:ligatures w14:val="none"/>
         </w:rPr>
       </w:r>
-      <w:r/>
-      <w:r>
-        <w:rPr>
-          <w14:ligatures w14:val="none"/>
-        </w:rPr>
-      </w:r>
-      <w:r>
-        <w:rPr>
-          <w14:ligatures w14:val="none"/>
-        </w:rPr>
-      </w:r>
-      <w:r>
-        <w:rPr>
-          <w14:ligatures w14:val="none"/>
-        </w:rPr>
-      </w:r>
-      <w:r>
-        <w:rPr>
-          <w14:ligatures w14:val="none"/>
-        </w:rPr>
-      </w:r>
       <w:r>
         <w:rPr>
           <w14:ligatures w14:val="none"/>
@@ -6772,6 +6743,282 @@
         <w:spacing/>
         <w:ind/>
         <w:rPr>
+          <w:highlight w:val="none"/>
+          <w14:ligatures w14:val="none"/>
+        </w:rPr>
+      </w:pPr>
+      <w:r>
+        <w:t xml:space="preserve">Figura 2.12 Vista de ajustes</w:t>
+      </w:r>
+      <w:r>
+        <w:rPr>
+          <w14:ligatures w14:val="none"/>
+        </w:rPr>
+      </w:r>
+      <w:r>
+        <w:rPr>
+          <w:highlight w:val="none"/>
+          <w14:ligatures w14:val="none"/>
+        </w:rPr>
+      </w:r>
+    </w:p>
+    <w:p>
+      <w:pPr>
+        <w:pBdr/>
+        <w:spacing/>
+        <w:ind/>
+        <w:rPr>
+          <w14:ligatures w14:val="none"/>
+        </w:rPr>
+      </w:pPr>
+      <w:r>
+        <w:rPr>
+          <w14:ligatures w14:val="none"/>
+        </w:rPr>
+      </w:r>
+      <w:r>
+        <w:rPr>
+          <w14:ligatures w14:val="none"/>
+        </w:rPr>
+      </w:r>
+    </w:p>
+    <w:p>
+      <w:pPr>
+        <w:pBdr/>
+        <w:spacing/>
+        <w:ind/>
+        <w:rPr>
+          <w:highlight w:val="none"/>
+          <w14:ligatures w14:val="none"/>
+        </w:rPr>
+      </w:pPr>
+      <w:r>
+        <w:rPr>
+          <w:highlight w:val="none"/>
+        </w:rPr>
+        <w:t xml:space="preserve">Est</w:t>
+      </w:r>
+      <w:r>
+        <w:rPr>
+          <w:highlight w:val="none"/>
+        </w:rPr>
+        <w:t xml:space="preserve">á dividida en cuatro elementos que al ser pulsados se expanden, quedando como en la anterior figura.</w:t>
+      </w:r>
+      <w:r>
+        <w:rPr>
+          <w:highlight w:val="none"/>
+        </w:rPr>
+      </w:r>
+    </w:p>
+    <w:p>
+      <w:pPr>
+        <w:pBdr/>
+        <w:spacing/>
+        <w:ind/>
+        <w:rPr>
+          <w:highlight w:val="none"/>
+          <w14:ligatures w14:val="none"/>
+        </w:rPr>
+      </w:pPr>
+      <w:r>
+        <w:rPr>
+          <w:highlight w:val="none"/>
+        </w:rPr>
+        <w:t xml:space="preserve">El primer elemento consiste de un botón y un texto que cambian depende de si el usuario ha iniciado sesi</w:t>
+      </w:r>
+      <w:r>
+        <w:rPr>
+          <w:highlight w:val="none"/>
+        </w:rPr>
+        <w:t xml:space="preserve">ón </w:t>
+      </w:r>
+      <w:r>
+        <w:rPr>
+          <w:highlight w:val="none"/>
+        </w:rPr>
+        <w:t xml:space="preserve">o no, y si no est</w:t>
+      </w:r>
+      <w:r>
+        <w:rPr>
+          <w:highlight w:val="none"/>
+        </w:rPr>
+        <w:t xml:space="preserve">á iniciado, salta un di</w:t>
+      </w:r>
+      <w:r>
+        <w:rPr>
+          <w:highlight w:val="none"/>
+        </w:rPr>
+        <w:t xml:space="preserve">álogo con las opciones de inicio de sesi</w:t>
+      </w:r>
+      <w:r>
+        <w:rPr>
+          <w:highlight w:val="none"/>
+        </w:rPr>
+        <w:t xml:space="preserve">ón y de registro de cuenta.</w:t>
+      </w:r>
+      <w:r>
+        <w:rPr>
+          <w:highlight w:val="none"/>
+        </w:rPr>
+      </w:r>
+      <w:r>
+        <w:rPr>
+          <w:highlight w:val="none"/>
+          <w14:ligatures w14:val="none"/>
+        </w:rPr>
+      </w:r>
+      <w:r>
+        <w:rPr>
+          <w:highlight w:val="none"/>
+          <w14:ligatures w14:val="none"/>
+        </w:rPr>
+      </w:r>
+      <w:r>
+        <w:rPr>
+          <w:highlight w:val="none"/>
+          <w14:ligatures w14:val="none"/>
+        </w:rPr>
+      </w:r>
+      <w:r>
+        <w:rPr>
+          <w:highlight w:val="none"/>
+          <w14:ligatures w14:val="none"/>
+        </w:rPr>
+      </w:r>
+    </w:p>
+    <w:p>
+      <w:pPr>
+        <w:pBdr/>
+        <w:spacing/>
+        <w:ind/>
+        <w:rPr>
+          <w:highlight w:val="none"/>
+          <w14:ligatures w14:val="none"/>
+        </w:rPr>
+      </w:pPr>
+      <w:r>
+        <w:rPr>
+          <w:highlight w:val="none"/>
+        </w:rPr>
+        <w:t xml:space="preserve">El segundo elemento consiste de interruptores que activan o desactivan el tiempo de inspecci</w:t>
+      </w:r>
+      <w:r>
+        <w:rPr>
+          <w:highlight w:val="none"/>
+        </w:rPr>
+        <w:t xml:space="preserve">ón y el aviso de inspecci</w:t>
+      </w:r>
+      <w:r>
+        <w:rPr>
+          <w:highlight w:val="none"/>
+        </w:rPr>
+        <w:t xml:space="preserve">ón.</w:t>
+      </w:r>
+      <w:r>
+        <w:rPr>
+          <w:highlight w:val="none"/>
+        </w:rPr>
+      </w:r>
+      <w:r>
+        <w:rPr>
+          <w:highlight w:val="none"/>
+          <w14:ligatures w14:val="none"/>
+        </w:rPr>
+      </w:r>
+      <w:r>
+        <w:rPr>
+          <w:highlight w:val="none"/>
+          <w14:ligatures w14:val="none"/>
+        </w:rPr>
+      </w:r>
+      <w:r>
+        <w:rPr>
+          <w:highlight w:val="none"/>
+          <w14:ligatures w14:val="none"/>
+        </w:rPr>
+      </w:r>
+    </w:p>
+    <w:p>
+      <w:pPr>
+        <w:pBdr/>
+        <w:spacing/>
+        <w:ind/>
+        <w:rPr>
+          <w:highlight w:val="none"/>
+          <w14:ligatures w14:val="none"/>
+        </w:rPr>
+      </w:pPr>
+      <w:r>
+        <w:rPr>
+          <w:highlight w:val="none"/>
+        </w:rPr>
+        <w:t xml:space="preserve">El tercer elemento consta de m</w:t>
+      </w:r>
+      <w:r>
+        <w:rPr>
+          <w:highlight w:val="none"/>
+        </w:rPr>
+        <w:t xml:space="preserve">ás interruptores para poder visualizar distintas estad</w:t>
+      </w:r>
+      <w:r>
+        <w:rPr>
+          <w:highlight w:val="none"/>
+        </w:rPr>
+        <w:t xml:space="preserve">ísticas en la vista de cron</w:t>
+      </w:r>
+      <w:r>
+        <w:rPr>
+          <w:highlight w:val="none"/>
+        </w:rPr>
+        <w:t xml:space="preserve">ómetro.</w:t>
+      </w:r>
+      <w:r>
+        <w:rPr>
+          <w:highlight w:val="none"/>
+        </w:rPr>
+      </w:r>
+    </w:p>
+    <w:p>
+      <w:pPr>
+        <w:pBdr/>
+        <w:spacing/>
+        <w:ind/>
+        <w:rPr>
+          <w:highlight w:val="none"/>
+          <w14:ligatures w14:val="none"/>
+        </w:rPr>
+      </w:pPr>
+      <w:r>
+        <w:rPr>
+          <w:highlight w:val="none"/>
+        </w:rPr>
+        <w:t xml:space="preserve">El cuarto elemento contiene un bot</w:t>
+      </w:r>
+      <w:r>
+        <w:rPr>
+          <w:highlight w:val="none"/>
+        </w:rPr>
+        <w:t xml:space="preserve">ón que lleva a un di</w:t>
+      </w:r>
+      <w:r>
+        <w:rPr>
+          <w:highlight w:val="none"/>
+        </w:rPr>
+        <w:t xml:space="preserve">álogo para confirmar el borrado de todas las soluciones (con sus tiempos).</w:t>
+      </w:r>
+      <w:r>
+        <w:rPr>
+          <w:highlight w:val="none"/>
+        </w:rPr>
+      </w:r>
+    </w:p>
+    <w:p>
+      <w:pPr>
+        <w:pBdr/>
+        <w:spacing/>
+        <w:ind/>
+        <w:rPr>
+          <w:highlight w:val="none"/>
           <w14:ligatures w14:val="none"/>
         </w:rPr>
         <w:sectPr>
@@ -6784,11 +7031,13 @@
         </w:sectPr>
       </w:pPr>
       <w:r>
-        <w:t xml:space="preserve">Figura 2.12 Vista de ajustes</w:t>
-      </w:r>
-      <w:r>
-        <w:rPr>
-          <w14:ligatures w14:val="none"/>
+        <w:rPr>
+          <w:highlight w:val="none"/>
+        </w:rPr>
+      </w:r>
+      <w:r>
+        <w:rPr>
+          <w:highlight w:val="none"/>
         </w:rPr>
       </w:r>
     </w:p>

</xml_diff>